<commit_message>
disposition opdateret, use case diagram også
</commit_message>
<xml_diff>
--- a/Analysedokumenter/eksamensdisposition.docx
+++ b/Analysedokumenter/eksamensdisposition.docx
@@ -11,6 +11,9 @@
       <w:r>
         <w:t>1. Use case model</w:t>
       </w:r>
+      <w:r>
+        <w:t xml:space="preserve"> (figur 1)</w:t>
+      </w:r>
     </w:p>
     <w:p>
       <w:r>
@@ -46,7 +49,32 @@
     <w:p/>
     <w:p>
       <w:r>
-        <w:t>3. Sekvensdiagram for opret forespørgsel og bruger i samme forretningsgang, som vi har analyseret os frem til på tavlen.</w:t>
+        <w:t>3. [DEMO] Færdiggør carportforespørgslen, vis også validering af brugerinput.</w:t>
+      </w:r>
+    </w:p>
+    <w:p>
+      <w:r>
+        <w:t>* serverside validering i v2 – f.eks. hvis browser ikke understøtter html5/js validering.</w:t>
+      </w:r>
+    </w:p>
+    <w:p/>
+    <w:p>
+      <w:r>
+        <w:t>4. [DEMO] Log ind for at se tegning og stykliste. Fortæl om rank.</w:t>
+      </w:r>
+    </w:p>
+    <w:p>
+      <w:r>
+        <w:t>* 2 samtidige nedgraderinger kræver lås/synchronized metodeheader for at undgå race condition. (2 igennem samme dør samtidig).</w:t>
+      </w:r>
+    </w:p>
+    <w:p/>
+    <w:p>
+      <w:r>
+        <w:t>5</w:t>
+      </w:r>
+      <w:r>
+        <w:t>. Sekvensdiagram for opret forespørgsel og bruger i samme forretningsgang, som vi har analyseret os frem til på tavlen.</w:t>
       </w:r>
     </w:p>
     <w:p>
@@ -57,31 +85,55 @@
     <w:p/>
     <w:p>
       <w:r>
-        <w:t>4. [DEMO] Færdiggør carportforespørgslen, vis også validering af brugerinput.</w:t>
-      </w:r>
-    </w:p>
-    <w:p/>
-    <w:p>
-      <w:r>
-        <w:t>5. [DEMO] Log ind for at se tegning og stykliste. Fortæl om rank.</w:t>
-      </w:r>
-    </w:p>
-    <w:p/>
-    <w:p>
-      <w:r>
         <w:t>6</w:t>
       </w:r>
       <w:r>
-        <w:t xml:space="preserve"> (byttes evt med 8)</w:t>
-      </w:r>
-      <w:r>
         <w:t>. Fortæl om håndtering af FogException i views. [DEMO] Prøv med styklister nederst i listen =&gt; Tagtype/hældning giver FogException.</w:t>
       </w:r>
     </w:p>
-    <w:p/>
-    <w:p>
-      <w:r>
-        <w:t xml:space="preserve">7. Vis løsningsmodeller for at undgå indbyrdes afhængigheder i commands. </w:t>
+    <w:p>
+      <w:r>
+        <w:t>* Vis figur 14</w:t>
+      </w:r>
+      <w:r>
+        <w:t xml:space="preserve"> fra rapporten</w:t>
+      </w:r>
+      <w:r>
+        <w:t>, dog opdateret så fejl er rettet.</w:t>
+      </w:r>
+    </w:p>
+    <w:p/>
+    <w:p>
+      <w:r>
+        <w:t>7. Trådede beregnere (figur 2)</w:t>
+      </w:r>
+    </w:p>
+    <w:p>
+      <w:r>
+        <w:t>* Vis diagram / kode.</w:t>
+      </w:r>
+    </w:p>
+    <w:p>
+      <w:r>
+        <w:t>* Forklar hvorfor Ajax/XHR ville være bedre.</w:t>
+      </w:r>
+    </w:p>
+    <w:p>
+      <w:r>
+        <w:lastRenderedPageBreak/>
+        <w:t>8</w:t>
+      </w:r>
+      <w:r>
+        <w:t>. Vis løsningsmodeller for at undgå indbyrdes afhængigheder i commands</w:t>
+      </w:r>
+      <w:r>
+        <w:t xml:space="preserve"> (Figur 3</w:t>
+      </w:r>
+      <w:r>
+        <w:t>)</w:t>
+      </w:r>
+      <w:r>
+        <w:t xml:space="preserve">. </w:t>
       </w:r>
     </w:p>
     <w:p>
@@ -92,6 +144,85 @@
     <w:p>
       <w:r>
         <w:t>* Logik i command som kaster exception hvis bruger ikke må køre det.</w:t>
+      </w:r>
+    </w:p>
+    <w:p>
+      <w:pPr>
+        <w:rPr>
+          <w:lang w:val="en-US"/>
+        </w:rPr>
+      </w:pPr>
+    </w:p>
+    <w:p/>
+    <w:p/>
+    <w:p/>
+    <w:p/>
+    <w:p/>
+    <w:p/>
+    <w:p/>
+    <w:p/>
+    <w:p/>
+    <w:p/>
+    <w:p/>
+    <w:p/>
+    <w:p/>
+    <w:p/>
+    <w:p/>
+    <w:p/>
+    <w:p/>
+    <w:p/>
+    <w:p/>
+    <w:p/>
+    <w:p/>
+    <w:p/>
+    <w:p>
+      <w:r>
+        <w:lastRenderedPageBreak/>
+        <w:t>Figur 1 – use case diagram</w:t>
+      </w:r>
+    </w:p>
+    <w:p>
+      <w:r>
+        <w:object w:dxaOrig="10575" w:dyaOrig="11746">
+          <v:shapetype id="_x0000_t75" coordsize="21600,21600" o:spt="75" o:preferrelative="t" path="m@4@5l@4@11@9@11@9@5xe" filled="f" stroked="f">
+            <v:stroke joinstyle="miter"/>
+            <v:formulas>
+              <v:f eqn="if lineDrawn pixelLineWidth 0"/>
+              <v:f eqn="sum @0 1 0"/>
+              <v:f eqn="sum 0 0 @1"/>
+              <v:f eqn="prod @2 1 2"/>
+              <v:f eqn="prod @3 21600 pixelWidth"/>
+              <v:f eqn="prod @3 21600 pixelHeight"/>
+              <v:f eqn="sum @0 0 1"/>
+              <v:f eqn="prod @6 1 2"/>
+              <v:f eqn="prod @7 21600 pixelWidth"/>
+              <v:f eqn="sum @8 21600 0"/>
+              <v:f eqn="prod @7 21600 pixelHeight"/>
+              <v:f eqn="sum @10 21600 0"/>
+            </v:formulas>
+            <v:path o:extrusionok="f" gradientshapeok="t" o:connecttype="rect"/>
+            <o:lock v:ext="edit" aspectratio="t"/>
+          </v:shapetype>
+          <v:shape id="_x0000_i1025" type="#_x0000_t75" style="width:463.5pt;height:514.5pt" o:ole="">
+            <v:imagedata r:id="rId5" o:title=""/>
+          </v:shape>
+          <o:OLEObject Type="Link" ProgID="Visio.Drawing.11" ShapeID="_x0000_i1025" DrawAspect="Content" r:id="rId6" UpdateMode="Always">
+            <o:LinkType>EnhancedMetaFile</o:LinkType>
+            <o:LockedField>false</o:LockedField>
+            <o:FieldCodes>\f 0</o:FieldCodes>
+          </o:OLEObject>
+        </w:object>
+      </w:r>
+    </w:p>
+    <w:p/>
+    <w:p/>
+    <w:p/>
+    <w:p/>
+    <w:p/>
+    <w:p>
+      <w:r>
+        <w:lastRenderedPageBreak/>
+        <w:t>Figur 2 – PRG pattern arkitektur og sekvens</w:t>
       </w:r>
     </w:p>
     <w:p>
@@ -100,12 +231,11 @@
           <w:noProof/>
           <w:lang w:eastAsia="da-DK"/>
         </w:rPr>
-        <w:lastRenderedPageBreak/>
         <w:drawing>
           <wp:inline distT="0" distB="0" distL="0" distR="0">
             <wp:extent cx="6120127" cy="3680460"/>
             <wp:effectExtent l="19050" t="0" r="0" b="0"/>
-            <wp:docPr id="3" name="Billede 2" descr="PRG arkitektur.png"/>
+            <wp:docPr id="6" name="Billede 2" descr="PRG arkitektur.png"/>
             <wp:cNvGraphicFramePr>
               <a:graphicFrameLocks xmlns:a="http://schemas.openxmlformats.org/drawingml/2006/main" noChangeAspect="1"/>
             </wp:cNvGraphicFramePr>
@@ -117,7 +247,7 @@
                     <pic:cNvPicPr/>
                   </pic:nvPicPr>
                   <pic:blipFill>
-                    <a:blip r:embed="rId4" cstate="print"/>
+                    <a:blip r:embed="rId7" cstate="print"/>
                     <a:stretch>
                       <a:fillRect/>
                     </a:stretch>
@@ -139,11 +269,6 @@
       </w:r>
     </w:p>
     <w:p>
-      <w:pPr>
-        <w:rPr>
-          <w:lang w:val="en-US"/>
-        </w:rPr>
-      </w:pPr>
       <w:r>
         <w:rPr>
           <w:noProof/>
@@ -153,7 +278,7 @@
           <wp:inline distT="0" distB="0" distL="0" distR="0">
             <wp:extent cx="6120130" cy="3942715"/>
             <wp:effectExtent l="19050" t="0" r="0" b="0"/>
-            <wp:docPr id="2" name="Billede 1" descr="PRG.png"/>
+            <wp:docPr id="7" name="Billede 1" descr="PRG.png"/>
             <wp:cNvGraphicFramePr>
               <a:graphicFrameLocks xmlns:a="http://schemas.openxmlformats.org/drawingml/2006/main" noChangeAspect="1"/>
             </wp:cNvGraphicFramePr>
@@ -165,7 +290,7 @@
                     <pic:cNvPicPr/>
                   </pic:nvPicPr>
                   <pic:blipFill>
-                    <a:blip r:embed="rId5" cstate="print"/>
+                    <a:blip r:embed="rId8" cstate="print"/>
                     <a:stretch>
                       <a:fillRect/>
                     </a:stretch>
@@ -186,40 +311,20 @@
         </w:drawing>
       </w:r>
     </w:p>
-    <w:p>
-      <w:pPr>
-        <w:rPr>
-          <w:lang w:val="en-US"/>
-        </w:rPr>
-      </w:pPr>
-    </w:p>
-    <w:p>
-      <w:r>
-        <w:t>8. Trådede beregnere.</w:t>
-      </w:r>
-    </w:p>
+    <w:p/>
     <w:p>
       <w:r>
         <w:lastRenderedPageBreak/>
-        <w:t>* Vis diagram / kode.</w:t>
-      </w:r>
-    </w:p>
-    <w:p>
-      <w:r>
-        <w:t>* Forklar hvorfor Ajax/XHR ville være bedre.</w:t>
-      </w:r>
-    </w:p>
-    <w:p>
-      <w:r>
-        <w:rPr>
-          <w:noProof/>
-          <w:lang w:eastAsia="da-DK"/>
-        </w:rPr>
+        <w:t>Figur 3 – Trådede beregnere.</w:t>
+      </w:r>
+    </w:p>
+    <w:p>
+      <w:r>
         <w:drawing>
           <wp:inline distT="0" distB="0" distL="0" distR="0">
             <wp:extent cx="6120130" cy="4022585"/>
             <wp:effectExtent l="19050" t="0" r="0" b="0"/>
-            <wp:docPr id="1" name="Billede 1"/>
+            <wp:docPr id="5" name="Billede 1"/>
             <wp:cNvGraphicFramePr>
               <a:graphicFrameLocks xmlns:a="http://schemas.openxmlformats.org/drawingml/2006/main" noChangeAspect="1"/>
             </wp:cNvGraphicFramePr>
@@ -233,7 +338,7 @@
                     </pic:cNvPicPr>
                   </pic:nvPicPr>
                   <pic:blipFill>
-                    <a:blip r:embed="rId6" cstate="print"/>
+                    <a:blip r:embed="rId9" cstate="print"/>
                     <a:srcRect/>
                     <a:stretch>
                       <a:fillRect/>
@@ -260,23 +365,6 @@
             </a:graphic>
           </wp:inline>
         </w:drawing>
-      </w:r>
-    </w:p>
-    <w:p>
-      <w:r>
-        <w:t>9. Normalformer.</w:t>
-      </w:r>
-    </w:p>
-    <w:p/>
-    <w:p>
-      <w:r>
-        <w:t>10. Lambda</w:t>
-      </w:r>
-    </w:p>
-    <w:p/>
-    <w:p>
-      <w:r>
-        <w:t>11. Sporbarhed</w:t>
       </w:r>
     </w:p>
     <w:sectPr>
@@ -803,4 +891,16 @@
   <a:objectDefaults/>
   <a:extraClrSchemeLst/>
 </a:theme>
+</file>
+
+<file path=customXml/item1.xml><?xml version="1.0" encoding="utf-8"?>
+<b:Sources xmlns:b="http://schemas.openxmlformats.org/officeDocument/2006/bibliography" xmlns="http://schemas.openxmlformats.org/officeDocument/2006/bibliography" SelectedStyle="\APA.XSL" StyleName="APA Fifth Edition"/>
+</file>
+
+<file path=customXml/itemProps1.xml><?xml version="1.0" encoding="utf-8"?>
+<ds:datastoreItem xmlns:ds="http://schemas.openxmlformats.org/officeDocument/2006/customXml" ds:itemID="{BC79486E-54F6-4EED-A5BD-D323FDCE4ABB}">
+  <ds:schemaRefs>
+    <ds:schemaRef ds:uri="http://schemas.openxmlformats.org/officeDocument/2006/bibliography"/>
+  </ds:schemaRefs>
+</ds:datastoreItem>
 </file>
</xml_diff>

<commit_message>
Use case diagram og eksamensdisposition opdateret.
</commit_message>
<xml_diff>
--- a/Analysedokumenter/eksamensdisposition.docx
+++ b/Analysedokumenter/eksamensdisposition.docx
@@ -4,321 +4,386 @@
   <w:body>
     <w:p>
       <w:pPr>
-        <w:rPr>
-          <w:lang w:val="en-US"/>
-        </w:rPr>
+        <w:pStyle w:val="Overskrift1"/>
       </w:pPr>
       <w:r>
-        <w:rPr>
-          <w:lang w:val="en-US"/>
-        </w:rPr>
-        <w:t>Disposition</w:t>
-      </w:r>
-    </w:p>
+        <w:t xml:space="preserve">1. </w:t>
+      </w:r>
+      <w:r>
+        <w:t xml:space="preserve">[Figur 1] </w:t>
+      </w:r>
+      <w:proofErr w:type="spellStart"/>
+      <w:r>
+        <w:t>Use</w:t>
+      </w:r>
+      <w:proofErr w:type="spellEnd"/>
+      <w:r>
+        <w:t xml:space="preserve"> case model</w:t>
+      </w:r>
+      <w:r>
+        <w:t xml:space="preserve"> </w:t>
+      </w:r>
+    </w:p>
+    <w:p>
+      <w:r>
+        <w:t>* Vigtig, første model</w:t>
+      </w:r>
+      <w:r>
+        <w:t>, især</w:t>
+      </w:r>
+      <w:r>
+        <w:t xml:space="preserve"> god</w:t>
+      </w:r>
+      <w:r>
+        <w:t xml:space="preserve"> ved uklart problemområde</w:t>
+      </w:r>
+      <w:r>
+        <w:t>.</w:t>
+      </w:r>
+    </w:p>
+    <w:p>
+      <w:r>
+        <w:t>* Frembringer aktører</w:t>
+      </w:r>
+      <w:r>
+        <w:t xml:space="preserve"> (primære, sekundære)</w:t>
+      </w:r>
+      <w:r>
+        <w:t>, kandidatklasser og associationer mellem disse.</w:t>
+      </w:r>
+    </w:p>
+    <w:p>
+      <w:r>
+        <w:t xml:space="preserve">* Leder til domænemodel </w:t>
+      </w:r>
+      <w:r>
+        <w:t xml:space="preserve">(struktur) </w:t>
+      </w:r>
+      <w:r>
+        <w:t>og designmodel (</w:t>
+      </w:r>
+      <w:r>
+        <w:t>adfærd</w:t>
+      </w:r>
+      <w:r>
+        <w:t>).</w:t>
+      </w:r>
+    </w:p>
+    <w:p/>
     <w:p>
       <w:pPr>
-        <w:rPr>
-          <w:lang w:val="en-US"/>
-        </w:rPr>
+        <w:pStyle w:val="Overskrift1"/>
       </w:pPr>
       <w:r>
-        <w:rPr>
-          <w:lang w:val="en-US"/>
-        </w:rPr>
-        <w:t>1. Use case model</w:t>
-      </w:r>
-      <w:r>
-        <w:rPr>
-          <w:lang w:val="en-US"/>
-        </w:rPr>
-        <w:t xml:space="preserve"> (</w:t>
-      </w:r>
-      <w:proofErr w:type="spellStart"/>
-      <w:r>
-        <w:rPr>
-          <w:lang w:val="en-US"/>
-        </w:rPr>
-        <w:t>figur</w:t>
-      </w:r>
-      <w:proofErr w:type="spellEnd"/>
-      <w:r>
-        <w:rPr>
-          <w:lang w:val="en-US"/>
-        </w:rPr>
-        <w:t xml:space="preserve"> 1)</w:t>
-      </w:r>
-    </w:p>
-    <w:p>
-      <w:r>
-        <w:t>* Vigtig, første model.</w:t>
-      </w:r>
-    </w:p>
-    <w:p>
-      <w:r>
-        <w:t>* Frembringer aktører, kandidatklasser og associationer mellem disse.</w:t>
-      </w:r>
-    </w:p>
-    <w:p>
-      <w:r>
-        <w:t>* Leder til domænemodel og designmodel (interaktionsdiagram(</w:t>
-      </w:r>
-      <w:proofErr w:type="spellStart"/>
-      <w:r>
-        <w:t>sekvensdiag</w:t>
-      </w:r>
-      <w:proofErr w:type="spellEnd"/>
-      <w:r>
-        <w:t>)).</w:t>
+        <w:t>2. [DEMO] Demonstrer website, start med carportforespørgsel</w:t>
+      </w:r>
+    </w:p>
+    <w:p>
+      <w:r>
+        <w:t xml:space="preserve">* Kan oprettes af anonym og </w:t>
+      </w:r>
+      <w:proofErr w:type="spellStart"/>
+      <w:r>
+        <w:t>indlogget</w:t>
+      </w:r>
+      <w:proofErr w:type="spellEnd"/>
+      <w:r>
+        <w:t xml:space="preserve"> bruger.</w:t>
+      </w:r>
+    </w:p>
+    <w:p>
+      <w:r>
+        <w:t>* Bruger oprettes ikke pt.</w:t>
       </w:r>
     </w:p>
     <w:p/>
     <w:p>
-      <w:r>
-        <w:t>2. [DEMO] Demonstrer website, start med carportforespørgsel</w:t>
-      </w:r>
-    </w:p>
-    <w:p>
-      <w:r>
-        <w:t xml:space="preserve">* Kan oprettes af anonym og </w:t>
-      </w:r>
-      <w:proofErr w:type="spellStart"/>
-      <w:r>
-        <w:t>indlogget</w:t>
-      </w:r>
-      <w:proofErr w:type="spellEnd"/>
-      <w:r>
-        <w:t xml:space="preserve"> bruger.</w:t>
-      </w:r>
-    </w:p>
-    <w:p>
-      <w:r>
-        <w:t>* Bruger oprettes ikke pt.</w:t>
+      <w:pPr>
+        <w:pStyle w:val="Overskrift1"/>
+      </w:pPr>
+      <w:r>
+        <w:t>3. [DEMO] Færdiggør carportforespørgslen, vis også validering af brugerinput.</w:t>
+      </w:r>
+    </w:p>
+    <w:p>
+      <w:r>
+        <w:t>* serverside validering i v2 – f.eks. hvis browser ikke understøtter html5/js validering.</w:t>
       </w:r>
     </w:p>
     <w:p/>
     <w:p>
-      <w:r>
-        <w:t>3. [DEMO] Færdiggør carportforespørgslen, vis også validering af brugerinput.</w:t>
-      </w:r>
-    </w:p>
-    <w:p>
-      <w:r>
-        <w:t>* serverside validering i v2 – f.eks. hvis browser ikke understøtter html5/js validering.</w:t>
+      <w:pPr>
+        <w:pStyle w:val="Overskrift1"/>
+      </w:pPr>
+      <w:r>
+        <w:t>4. [DEMO] Log ind for at se tegning og stykliste. Fortæl om rank.</w:t>
+      </w:r>
+    </w:p>
+    <w:p>
+      <w:r>
+        <w:t xml:space="preserve">* 2 samtidige nedgraderinger kræver </w:t>
+      </w:r>
+      <w:proofErr w:type="spellStart"/>
+      <w:r>
+        <w:t>lås/synchronized</w:t>
+      </w:r>
+      <w:proofErr w:type="spellEnd"/>
+      <w:r>
+        <w:t xml:space="preserve"> metode</w:t>
+      </w:r>
+      <w:r>
+        <w:t xml:space="preserve">signatur </w:t>
+      </w:r>
+      <w:r>
+        <w:t xml:space="preserve">for at undgå race </w:t>
+      </w:r>
+      <w:proofErr w:type="spellStart"/>
+      <w:r>
+        <w:t>condition</w:t>
+      </w:r>
+      <w:proofErr w:type="spellEnd"/>
+      <w:r>
+        <w:t>. (2 igennem samme dør samtidig).</w:t>
       </w:r>
     </w:p>
     <w:p/>
     <w:p>
-      <w:r>
-        <w:t>4. [DEMO] Log ind for at se tegning og stykliste. Fortæl om rank.</w:t>
-      </w:r>
-    </w:p>
-    <w:p>
-      <w:r>
-        <w:t xml:space="preserve">* 2 samtidige nedgraderinger kræver </w:t>
-      </w:r>
-      <w:proofErr w:type="spellStart"/>
-      <w:r>
-        <w:t>lås/synchronized</w:t>
-      </w:r>
-      <w:proofErr w:type="spellEnd"/>
+      <w:pPr>
+        <w:pStyle w:val="Overskrift1"/>
+      </w:pPr>
+      <w:r>
+        <w:t>5</w:t>
+      </w:r>
+      <w:r>
+        <w:t>.</w:t>
+      </w:r>
+      <w:r>
+        <w:t xml:space="preserve"> [Figur 2] S</w:t>
+      </w:r>
+      <w:r>
+        <w:t>ekvensdiagram for opret forespørgsel og bruger i samme forretningsgang</w:t>
+      </w:r>
+      <w:r>
+        <w:t>.</w:t>
+      </w:r>
+    </w:p>
+    <w:p>
+      <w:r>
+        <w:t xml:space="preserve">* Først </w:t>
+      </w:r>
+      <w:r>
+        <w:t xml:space="preserve">oprettes </w:t>
+      </w:r>
+      <w:r>
+        <w:t>bruger, siden carport.</w:t>
+      </w:r>
+    </w:p>
+    <w:p>
+      <w:r>
+        <w:t>* Alternativt flow hvis eksisterede bruger skal opdateres.</w:t>
+      </w:r>
+    </w:p>
+    <w:p/>
+    <w:p>
+      <w:pPr>
+        <w:pStyle w:val="Overskrift1"/>
+      </w:pPr>
+      <w:r>
+        <w:t>6</w:t>
+      </w:r>
+      <w:r>
+        <w:t>.</w:t>
+      </w:r>
+      <w:r>
+        <w:t xml:space="preserve"> [Figur 3]</w:t>
+      </w:r>
+      <w:r>
+        <w:t xml:space="preserve"> Fortæl om hånd</w:t>
+      </w:r>
+      <w:r>
+        <w:t xml:space="preserve">tering af </w:t>
+      </w:r>
+      <w:proofErr w:type="spellStart"/>
+      <w:r>
+        <w:t>FogException</w:t>
+      </w:r>
+      <w:proofErr w:type="spellEnd"/>
+      <w:r>
+        <w:t xml:space="preserve"> i </w:t>
+      </w:r>
+      <w:proofErr w:type="spellStart"/>
+      <w:r>
+        <w:t>views</w:t>
+      </w:r>
+      <w:proofErr w:type="spellEnd"/>
+      <w:r>
+        <w:t>.</w:t>
+      </w:r>
+    </w:p>
+    <w:p>
+      <w:r>
+        <w:t xml:space="preserve">* </w:t>
+      </w:r>
+      <w:proofErr w:type="spellStart"/>
+      <w:r>
+        <w:t>Exceptions</w:t>
+      </w:r>
+      <w:proofErr w:type="spellEnd"/>
+      <w:r>
+        <w:t xml:space="preserve"> fanges f.eks. i DAO eller beregnere ”dybt” nede i arkitekturen.</w:t>
+      </w:r>
+    </w:p>
+    <w:p>
+      <w:r>
+        <w:t xml:space="preserve">* Omdannes til </w:t>
+      </w:r>
+      <w:proofErr w:type="spellStart"/>
+      <w:r>
+        <w:t>FogException</w:t>
+      </w:r>
+      <w:proofErr w:type="spellEnd"/>
+      <w:r>
+        <w:t xml:space="preserve"> som </w:t>
+      </w:r>
+      <w:proofErr w:type="spellStart"/>
+      <w:r>
+        <w:t>FrontController</w:t>
+      </w:r>
+      <w:proofErr w:type="spellEnd"/>
+      <w:r>
+        <w:t xml:space="preserve"> forventer i sidste ende.</w:t>
+      </w:r>
+    </w:p>
+    <w:p>
+      <w:r>
+        <w:lastRenderedPageBreak/>
+        <w:t xml:space="preserve">* [DEMO] Prøv med forespørgsler nederst i listen =&gt; </w:t>
+      </w:r>
+      <w:proofErr w:type="spellStart"/>
+      <w:r>
+        <w:t>Tagtype/hældning</w:t>
+      </w:r>
+      <w:proofErr w:type="spellEnd"/>
+      <w:r>
+        <w:t xml:space="preserve"> giver </w:t>
+      </w:r>
+      <w:proofErr w:type="spellStart"/>
+      <w:r>
+        <w:t>FogException</w:t>
+      </w:r>
+      <w:proofErr w:type="spellEnd"/>
+      <w:r>
+        <w:t>.</w:t>
+      </w:r>
+    </w:p>
+    <w:p/>
+    <w:p>
+      <w:pPr>
+        <w:pStyle w:val="Overskrift1"/>
+      </w:pPr>
+      <w:r>
+        <w:t xml:space="preserve">7. [Figur 4] Løsningsmodel for at undgå indbyrdes afhængigheder i </w:t>
+      </w:r>
+      <w:proofErr w:type="spellStart"/>
+      <w:proofErr w:type="gramStart"/>
+      <w:r>
+        <w:t>commands</w:t>
+      </w:r>
+      <w:proofErr w:type="spellEnd"/>
+      <w:r>
+        <w:t xml:space="preserve"> .</w:t>
+      </w:r>
+      <w:proofErr w:type="gramEnd"/>
       <w:r>
         <w:t xml:space="preserve"> </w:t>
       </w:r>
-      <w:proofErr w:type="spellStart"/>
-      <w:r>
-        <w:t>metodeheader</w:t>
-      </w:r>
-      <w:proofErr w:type="spellEnd"/>
-      <w:r>
-        <w:t xml:space="preserve"> for at undgå race </w:t>
-      </w:r>
-      <w:proofErr w:type="spellStart"/>
-      <w:r>
-        <w:t>condition</w:t>
-      </w:r>
-      <w:proofErr w:type="spellEnd"/>
-      <w:r>
-        <w:t>. (2 igennem samme dør samtidig).</w:t>
+    </w:p>
+    <w:p>
+      <w:r>
+        <w:t>* PRG afhjælper også dobbelt-post problem.</w:t>
+      </w:r>
+    </w:p>
+    <w:p>
+      <w:r>
+        <w:t xml:space="preserve">* Logik i FC som afgør om bruger må køre et </w:t>
+      </w:r>
+      <w:proofErr w:type="spellStart"/>
+      <w:r>
+        <w:t>command</w:t>
+      </w:r>
+      <w:proofErr w:type="spellEnd"/>
+      <w:r>
+        <w:t>.</w:t>
+      </w:r>
+    </w:p>
+    <w:p>
+      <w:r>
+        <w:t xml:space="preserve">* Logik i </w:t>
+      </w:r>
+      <w:proofErr w:type="spellStart"/>
+      <w:r>
+        <w:t>command</w:t>
+      </w:r>
+      <w:proofErr w:type="spellEnd"/>
+      <w:r>
+        <w:t xml:space="preserve"> som kaster </w:t>
+      </w:r>
+      <w:proofErr w:type="spellStart"/>
+      <w:r>
+        <w:t>exception</w:t>
+      </w:r>
+      <w:proofErr w:type="spellEnd"/>
+      <w:r>
+        <w:t xml:space="preserve"> hvis bruger ikke må køre det.</w:t>
       </w:r>
     </w:p>
     <w:p/>
     <w:p>
-      <w:r>
-        <w:t>5</w:t>
-      </w:r>
-      <w:r>
-        <w:t>. Sekvensdiagram for opret forespørgsel og bruger i samme forretningsgang, som vi har analyseret os frem til på tavlen.</w:t>
-      </w:r>
-    </w:p>
-    <w:p>
-      <w:r>
-        <w:t>* Alternativt flow hvis eksisterede bruger skal opdateres.</w:t>
-      </w:r>
-    </w:p>
-    <w:p/>
-    <w:p>
-      <w:r>
-        <w:t>6</w:t>
-      </w:r>
-      <w:r>
-        <w:t xml:space="preserve">. Fortæl om håndtering af </w:t>
-      </w:r>
-      <w:proofErr w:type="spellStart"/>
-      <w:r>
-        <w:t>FogException</w:t>
-      </w:r>
-      <w:proofErr w:type="spellEnd"/>
-      <w:r>
-        <w:t xml:space="preserve"> i </w:t>
-      </w:r>
-      <w:proofErr w:type="spellStart"/>
-      <w:r>
-        <w:t>views</w:t>
-      </w:r>
-      <w:proofErr w:type="spellEnd"/>
+      <w:pPr>
+        <w:pStyle w:val="Overskrift1"/>
+      </w:pPr>
+      <w:r>
+        <w:t>8</w:t>
+      </w:r>
       <w:r>
         <w:t xml:space="preserve">. </w:t>
       </w:r>
       <w:r>
-        <w:t>(Figur 2)</w:t>
-      </w:r>
-    </w:p>
-    <w:p>
-      <w:r>
-        <w:t xml:space="preserve">[DEMO] Prøv med styklister nederst i listen =&gt; </w:t>
-      </w:r>
-      <w:proofErr w:type="spellStart"/>
-      <w:r>
-        <w:t>Tagtype/hældning</w:t>
-      </w:r>
-      <w:proofErr w:type="spellEnd"/>
-      <w:r>
-        <w:t xml:space="preserve"> giver </w:t>
-      </w:r>
-      <w:proofErr w:type="spellStart"/>
-      <w:r>
-        <w:t>FogException</w:t>
-      </w:r>
-      <w:proofErr w:type="spellEnd"/>
+        <w:t xml:space="preserve">[Figur 5] </w:t>
+      </w:r>
+      <w:r>
+        <w:t>Trådede beregnere</w:t>
+      </w:r>
       <w:r>
         <w:t>.</w:t>
       </w:r>
     </w:p>
     <w:p>
       <w:r>
-        <w:t xml:space="preserve">* Vis figur </w:t>
-      </w:r>
-      <w:r>
-        <w:t>2</w:t>
-      </w:r>
-    </w:p>
-    <w:p/>
-    <w:p>
-      <w:r>
-        <w:t>7. Trådede beregnere (figur 2)</w:t>
-      </w:r>
-    </w:p>
-    <w:p>
-      <w:r>
         <w:t>* Vis diagram / kode.</w:t>
       </w:r>
     </w:p>
     <w:p>
       <w:r>
+        <w:t xml:space="preserve">* Forklar hvorfor </w:t>
+      </w:r>
+      <w:proofErr w:type="spellStart"/>
+      <w:r>
+        <w:t>Ajax/XHR</w:t>
+      </w:r>
+      <w:proofErr w:type="spellEnd"/>
+      <w:r>
+        <w:t xml:space="preserve"> ville være bedre.</w:t>
+      </w:r>
+    </w:p>
+    <w:p>
+      <w:r>
+        <w:br w:type="page"/>
+      </w:r>
+    </w:p>
+    <w:p>
+      <w:r>
         <w:lastRenderedPageBreak/>
-        <w:t xml:space="preserve">* Forklar hvorfor </w:t>
-      </w:r>
-      <w:proofErr w:type="spellStart"/>
-      <w:r>
-        <w:t>Ajax/XHR</w:t>
-      </w:r>
-      <w:proofErr w:type="spellEnd"/>
-      <w:r>
-        <w:t xml:space="preserve"> ville være bedre.</w:t>
-      </w:r>
-    </w:p>
-    <w:p/>
-    <w:p>
-      <w:r>
-        <w:t>8</w:t>
-      </w:r>
-      <w:r>
-        <w:t xml:space="preserve">. Vis løsningsmodeller for at undgå indbyrdes afhængigheder i </w:t>
-      </w:r>
-      <w:proofErr w:type="spellStart"/>
-      <w:r>
-        <w:t>commands</w:t>
-      </w:r>
-      <w:proofErr w:type="spellEnd"/>
-      <w:r>
-        <w:t xml:space="preserve"> (Figur 3</w:t>
-      </w:r>
-      <w:r>
-        <w:t>)</w:t>
-      </w:r>
-      <w:r>
-        <w:t xml:space="preserve">. </w:t>
-      </w:r>
-    </w:p>
-    <w:p>
-      <w:r>
-        <w:t xml:space="preserve">* Logik i FC som afgør om bruger må køre et </w:t>
-      </w:r>
-      <w:proofErr w:type="spellStart"/>
-      <w:r>
-        <w:t>command</w:t>
-      </w:r>
-      <w:proofErr w:type="spellEnd"/>
-      <w:r>
-        <w:t>.</w:t>
-      </w:r>
-    </w:p>
-    <w:p>
-      <w:r>
-        <w:t xml:space="preserve">* Logik i </w:t>
-      </w:r>
-      <w:proofErr w:type="spellStart"/>
-      <w:r>
-        <w:t>command</w:t>
-      </w:r>
-      <w:proofErr w:type="spellEnd"/>
-      <w:r>
-        <w:t xml:space="preserve"> som kaster </w:t>
-      </w:r>
-      <w:proofErr w:type="spellStart"/>
-      <w:r>
-        <w:t>exception</w:t>
-      </w:r>
-      <w:proofErr w:type="spellEnd"/>
-      <w:r>
-        <w:t xml:space="preserve"> hvis bruger ikke må køre det.</w:t>
-      </w:r>
-    </w:p>
-    <w:p/>
-    <w:p/>
-    <w:p/>
-    <w:p/>
-    <w:p/>
-    <w:p/>
-    <w:p/>
-    <w:p/>
-    <w:p/>
-    <w:p/>
-    <w:p/>
-    <w:p/>
-    <w:p/>
-    <w:p/>
-    <w:p/>
-    <w:p/>
-    <w:p/>
-    <w:p/>
-    <w:p/>
-    <w:p/>
-    <w:p/>
-    <w:p/>
-    <w:p/>
-    <w:p>
-      <w:r>
         <w:t xml:space="preserve">Figur 1 – </w:t>
       </w:r>
       <w:proofErr w:type="spellStart"/>
@@ -363,13 +428,30 @@
         </w:object>
       </w:r>
     </w:p>
+    <w:p>
+      <w:r>
+        <w:br w:type="page"/>
+      </w:r>
+    </w:p>
+    <w:p>
+      <w:r>
+        <w:lastRenderedPageBreak/>
+        <w:t>Figur 2 – Oprettelse af bruger OG carport.</w:t>
+      </w:r>
+    </w:p>
     <w:p/>
-    <w:p/>
-    <w:p/>
-    <w:p/>
-    <w:p>
-      <w:r>
-        <w:t>Figur 2 – Opdatering af carport forespørgsel – sekvensdiagram.</w:t>
+    <w:p>
+      <w:r>
+        <w:br w:type="page"/>
+      </w:r>
+    </w:p>
+    <w:p>
+      <w:r>
+        <w:lastRenderedPageBreak/>
+        <w:t>Figur 3</w:t>
+      </w:r>
+      <w:r>
+        <w:t xml:space="preserve"> – Opdatering af carport forespørgsel – sekvensdiagram.</w:t>
       </w:r>
     </w:p>
     <w:p>
@@ -415,25 +497,18 @@
         </w:drawing>
       </w:r>
     </w:p>
-    <w:p/>
-    <w:p/>
-    <w:p/>
-    <w:p/>
-    <w:p/>
-    <w:p/>
-    <w:p/>
-    <w:p/>
-    <w:p/>
-    <w:p/>
-    <w:p/>
-    <w:p/>
-    <w:p/>
-    <w:p>
-      <w:r>
+    <w:p>
+      <w:r>
+        <w:br w:type="page"/>
+      </w:r>
+    </w:p>
+    <w:p>
+      <w:r>
+        <w:lastRenderedPageBreak/>
         <w:t xml:space="preserve">Figur </w:t>
       </w:r>
       <w:r>
-        <w:t>3</w:t>
+        <w:t>4</w:t>
       </w:r>
       <w:r>
         <w:t xml:space="preserve"> – PRG </w:t>
@@ -533,16 +608,15 @@
         </w:drawing>
       </w:r>
     </w:p>
-    <w:p/>
-    <w:p>
-      <w:r>
-        <w:t xml:space="preserve">Figur </w:t>
-      </w:r>
-      <w:r>
-        <w:t>4</w:t>
-      </w:r>
-      <w:r>
-        <w:t xml:space="preserve"> – Trådede beregnere.</w:t>
+    <w:p>
+      <w:r>
+        <w:br w:type="page"/>
+      </w:r>
+    </w:p>
+    <w:p>
+      <w:r>
+        <w:lastRenderedPageBreak/>
+        <w:t>Figur 5 – Trådede beregnere.</w:t>
       </w:r>
     </w:p>
     <w:p>
@@ -555,7 +629,7 @@
           <wp:inline distT="0" distB="0" distL="0" distR="0">
             <wp:extent cx="6120130" cy="4022585"/>
             <wp:effectExtent l="19050" t="0" r="0" b="0"/>
-            <wp:docPr id="5" name="Billede 1"/>
+            <wp:docPr id="3" name="Billede 1"/>
             <wp:cNvGraphicFramePr>
               <a:graphicFrameLocks xmlns:a="http://schemas.openxmlformats.org/drawingml/2006/main" noChangeAspect="1"/>
             </wp:cNvGraphicFramePr>
@@ -769,6 +843,29 @@
     <w:qFormat/>
     <w:rsid w:val="00111F91"/>
   </w:style>
+  <w:style w:type="paragraph" w:styleId="Overskrift1">
+    <w:name w:val="heading 1"/>
+    <w:basedOn w:val="Normal"/>
+    <w:next w:val="Normal"/>
+    <w:link w:val="Overskrift1Tegn"/>
+    <w:uiPriority w:val="9"/>
+    <w:qFormat/>
+    <w:rsid w:val="00B01A11"/>
+    <w:pPr>
+      <w:keepNext/>
+      <w:keepLines/>
+      <w:spacing w:before="480" w:after="0"/>
+      <w:outlineLvl w:val="0"/>
+    </w:pPr>
+    <w:rPr>
+      <w:rFonts w:asciiTheme="majorHAnsi" w:eastAsiaTheme="majorEastAsia" w:hAnsiTheme="majorHAnsi" w:cstheme="majorBidi"/>
+      <w:b/>
+      <w:bCs/>
+      <w:color w:val="365F91" w:themeColor="accent1" w:themeShade="BF"/>
+      <w:sz w:val="28"/>
+      <w:szCs w:val="28"/>
+    </w:rPr>
+  </w:style>
   <w:style w:type="character" w:default="1" w:styleId="Standardskrifttypeiafsnit">
     <w:name w:val="Default Paragraph Font"/>
     <w:uiPriority w:val="1"/>
@@ -836,6 +933,21 @@
     <w:rPr>
       <w:color w:val="0000FF" w:themeColor="hyperlink"/>
       <w:u w:val="single"/>
+    </w:rPr>
+  </w:style>
+  <w:style w:type="character" w:customStyle="1" w:styleId="Overskrift1Tegn">
+    <w:name w:val="Overskrift 1 Tegn"/>
+    <w:basedOn w:val="Standardskrifttypeiafsnit"/>
+    <w:link w:val="Overskrift1"/>
+    <w:uiPriority w:val="9"/>
+    <w:rsid w:val="00B01A11"/>
+    <w:rPr>
+      <w:rFonts w:asciiTheme="majorHAnsi" w:eastAsiaTheme="majorEastAsia" w:hAnsiTheme="majorHAnsi" w:cstheme="majorBidi"/>
+      <w:b/>
+      <w:bCs/>
+      <w:color w:val="365F91" w:themeColor="accent1" w:themeShade="BF"/>
+      <w:sz w:val="28"/>
+      <w:szCs w:val="28"/>
     </w:rPr>
   </w:style>
 </w:styles>
@@ -1129,7 +1241,7 @@
 </file>
 
 <file path=customXml/itemProps1.xml><?xml version="1.0" encoding="utf-8"?>
-<ds:datastoreItem xmlns:ds="http://schemas.openxmlformats.org/officeDocument/2006/customXml" ds:itemID="{DCC774E7-036F-4D9A-9429-6B206E58A503}">
+<ds:datastoreItem xmlns:ds="http://schemas.openxmlformats.org/officeDocument/2006/customXml" ds:itemID="{1E653C31-EC17-4126-96DA-FB1ADA606099}">
   <ds:schemaRefs>
     <ds:schemaRef ds:uri="http://schemas.openxmlformats.org/officeDocument/2006/bibliography"/>
   </ds:schemaRefs>

</xml_diff>

<commit_message>
Figur 3 drejet i eksamensdisposition.
</commit_message>
<xml_diff>
--- a/Analysedokumenter/eksamensdisposition.docx
+++ b/Analysedokumenter/eksamensdisposition.docx
@@ -12,16 +12,11 @@
       <w:r>
         <w:t xml:space="preserve">[Figur 1] </w:t>
       </w:r>
-      <w:proofErr w:type="spellStart"/>
-      <w:r>
-        <w:t>Use</w:t>
-      </w:r>
-      <w:proofErr w:type="spellEnd"/>
-      <w:r>
-        <w:t xml:space="preserve"> case model</w:t>
-      </w:r>
-      <w:r>
-        <w:t xml:space="preserve"> </w:t>
+      <w:r>
+        <w:t>Use case model</w:t>
+      </w:r>
+      <w:r>
+        <w:t>.</w:t>
       </w:r>
     </w:p>
     <w:p>
@@ -75,20 +70,26 @@
         <w:pStyle w:val="Overskrift1"/>
       </w:pPr>
       <w:r>
-        <w:t>2. [DEMO] Demonstrer website, start med carportforespørgsel</w:t>
-      </w:r>
-    </w:p>
-    <w:p>
-      <w:r>
-        <w:t xml:space="preserve">* Kan oprettes af anonym og </w:t>
-      </w:r>
-      <w:proofErr w:type="spellStart"/>
-      <w:r>
-        <w:t>indlogget</w:t>
-      </w:r>
-      <w:proofErr w:type="spellEnd"/>
-      <w:r>
-        <w:t xml:space="preserve"> bruger.</w:t>
+        <w:t xml:space="preserve">2. [DEMO] </w:t>
+      </w:r>
+      <w:r>
+        <w:t>C</w:t>
+      </w:r>
+      <w:r>
+        <w:t>arportforespørgsel</w:t>
+      </w:r>
+      <w:r>
+        <w:t xml:space="preserve"> oprettes.</w:t>
+      </w:r>
+    </w:p>
+    <w:p>
+      <w:r>
+        <w:t>* Demonstrer carportforespørgsel.</w:t>
+      </w:r>
+    </w:p>
+    <w:p>
+      <w:r>
+        <w:t>* Kan oprettes af anonym og indlogget bruger.</w:t>
       </w:r>
     </w:p>
     <w:p>
@@ -102,7 +103,15 @@
         <w:pStyle w:val="Overskrift1"/>
       </w:pPr>
       <w:r>
-        <w:t>3. [DEMO] Færdiggør carportforespørgslen, vis også validering af brugerinput.</w:t>
+        <w:t xml:space="preserve">3. [DEMO] </w:t>
+      </w:r>
+      <w:r>
+        <w:t>Validering af brugerinput ved carportforespørgsel.</w:t>
+      </w:r>
+    </w:p>
+    <w:p>
+      <w:r>
+        <w:t>* Indtast ugyldige værdier og se valideringen.</w:t>
       </w:r>
     </w:p>
     <w:p>
@@ -116,34 +125,26 @@
         <w:pStyle w:val="Overskrift1"/>
       </w:pPr>
       <w:r>
-        <w:t>4. [DEMO] Log ind for at se tegning og stykliste. Fortæl om rank.</w:t>
-      </w:r>
-    </w:p>
-    <w:p>
-      <w:r>
-        <w:t xml:space="preserve">* 2 samtidige nedgraderinger kræver </w:t>
-      </w:r>
-      <w:proofErr w:type="spellStart"/>
-      <w:r>
-        <w:t>lås/synchronized</w:t>
-      </w:r>
-      <w:proofErr w:type="spellEnd"/>
-      <w:r>
-        <w:t xml:space="preserve"> metode</w:t>
+        <w:t xml:space="preserve">4. [DEMO] </w:t>
+      </w:r>
+      <w:r>
+        <w:t>Tegning, stykliste og rank.</w:t>
+      </w:r>
+    </w:p>
+    <w:p>
+      <w:r>
+        <w:t>* Log ind og vis tegning, stykliste.</w:t>
+      </w:r>
+    </w:p>
+    <w:p>
+      <w:r>
+        <w:t>* 2 samtidige nedgraderinger kræver lås/synchronized metode</w:t>
       </w:r>
       <w:r>
         <w:t xml:space="preserve">signatur </w:t>
       </w:r>
       <w:r>
-        <w:t xml:space="preserve">for at undgå race </w:t>
-      </w:r>
-      <w:proofErr w:type="spellStart"/>
-      <w:r>
-        <w:t>condition</w:t>
-      </w:r>
-      <w:proofErr w:type="spellEnd"/>
-      <w:r>
-        <w:t>. (2 igennem samme dør samtidig).</w:t>
+        <w:t>for at undgå race condition. (2 igennem samme dør samtidig).</w:t>
       </w:r>
     </w:p>
     <w:p/>
@@ -158,13 +159,15 @@
         <w:t>.</w:t>
       </w:r>
       <w:r>
-        <w:t xml:space="preserve"> [Figur 2] S</w:t>
-      </w:r>
-      <w:r>
-        <w:t>ekvensdiagram for opret forespørgsel og bruger i samme forretningsgang</w:t>
-      </w:r>
-      <w:r>
-        <w:t>.</w:t>
+        <w:t xml:space="preserve"> [Figur 2] </w:t>
+      </w:r>
+      <w:r>
+        <w:t>Forespørgsel og bruger skal oprettes samtidig.</w:t>
+      </w:r>
+    </w:p>
+    <w:p>
+      <w:r>
+        <w:t>* Vis sekvensdiagram for oprettelse af bruger OG forespørgsel.</w:t>
       </w:r>
     </w:p>
     <w:p>
@@ -189,6 +192,7 @@
         <w:pStyle w:val="Overskrift1"/>
       </w:pPr>
       <w:r>
+        <w:lastRenderedPageBreak/>
         <w:t>6</w:t>
       </w:r>
       <w:r>
@@ -198,82 +202,34 @@
         <w:t xml:space="preserve"> [Figur 3]</w:t>
       </w:r>
       <w:r>
-        <w:t xml:space="preserve"> Fortæl om hånd</w:t>
-      </w:r>
-      <w:r>
-        <w:t xml:space="preserve">tering af </w:t>
-      </w:r>
-      <w:proofErr w:type="spellStart"/>
-      <w:r>
-        <w:t>FogException</w:t>
-      </w:r>
-      <w:proofErr w:type="spellEnd"/>
-      <w:r>
-        <w:t xml:space="preserve"> i </w:t>
-      </w:r>
-      <w:proofErr w:type="spellStart"/>
-      <w:r>
-        <w:t>views</w:t>
-      </w:r>
-      <w:proofErr w:type="spellEnd"/>
-      <w:r>
-        <w:t>.</w:t>
+        <w:t xml:space="preserve"> </w:t>
+      </w:r>
+      <w:r>
+        <w:t>H</w:t>
+      </w:r>
+      <w:r>
+        <w:t>ånd</w:t>
+      </w:r>
+      <w:r>
+        <w:t>tering af FogException i views.</w:t>
       </w:r>
     </w:p>
     <w:p>
       <w:r>
         <w:t xml:space="preserve">* </w:t>
       </w:r>
-      <w:proofErr w:type="spellStart"/>
-      <w:r>
-        <w:t>Exceptions</w:t>
-      </w:r>
-      <w:proofErr w:type="spellEnd"/>
-      <w:r>
-        <w:t xml:space="preserve"> fanges f.eks. i DAO eller beregnere ”dybt” nede i arkitekturen.</w:t>
-      </w:r>
-    </w:p>
-    <w:p>
-      <w:r>
-        <w:t xml:space="preserve">* Omdannes til </w:t>
-      </w:r>
-      <w:proofErr w:type="spellStart"/>
-      <w:r>
-        <w:t>FogException</w:t>
-      </w:r>
-      <w:proofErr w:type="spellEnd"/>
-      <w:r>
-        <w:t xml:space="preserve"> som </w:t>
-      </w:r>
-      <w:proofErr w:type="spellStart"/>
-      <w:r>
-        <w:t>FrontController</w:t>
-      </w:r>
-      <w:proofErr w:type="spellEnd"/>
-      <w:r>
-        <w:t xml:space="preserve"> forventer i sidste ende.</w:t>
-      </w:r>
-    </w:p>
-    <w:p>
-      <w:r>
-        <w:lastRenderedPageBreak/>
-        <w:t xml:space="preserve">* [DEMO] Prøv med forespørgsler nederst i listen =&gt; </w:t>
-      </w:r>
-      <w:proofErr w:type="spellStart"/>
-      <w:r>
-        <w:t>Tagtype/hældning</w:t>
-      </w:r>
-      <w:proofErr w:type="spellEnd"/>
-      <w:r>
-        <w:t xml:space="preserve"> giver </w:t>
-      </w:r>
-      <w:proofErr w:type="spellStart"/>
-      <w:r>
-        <w:t>FogException</w:t>
-      </w:r>
-      <w:proofErr w:type="spellEnd"/>
-      <w:r>
-        <w:t>.</w:t>
+      <w:r>
+        <w:t>Exceptions fanges f.eks. i DAO eller beregnere ”dybt” nede i arkitekturen.</w:t>
+      </w:r>
+    </w:p>
+    <w:p>
+      <w:r>
+        <w:t>* Omdannes til FogException som FrontController forventer i sidste ende.</w:t>
+      </w:r>
+    </w:p>
+    <w:p>
+      <w:r>
+        <w:t>* [DEMO] Prøv med forespørgsler nederst i listen =&gt; Tagtype/hældning giver FogException.</w:t>
       </w:r>
     </w:p>
     <w:p/>
@@ -282,20 +238,7 @@
         <w:pStyle w:val="Overskrift1"/>
       </w:pPr>
       <w:r>
-        <w:t xml:space="preserve">7. [Figur 4] Løsningsmodel for at undgå indbyrdes afhængigheder i </w:t>
-      </w:r>
-      <w:proofErr w:type="spellStart"/>
-      <w:proofErr w:type="gramStart"/>
-      <w:r>
-        <w:t>commands</w:t>
-      </w:r>
-      <w:proofErr w:type="spellEnd"/>
-      <w:r>
-        <w:t xml:space="preserve"> .</w:t>
-      </w:r>
-      <w:proofErr w:type="gramEnd"/>
-      <w:r>
-        <w:t xml:space="preserve"> </w:t>
+        <w:t xml:space="preserve">7. [Figur 4] Løsningsmodel for at undgå indbyrdes afhængigheder i commands . </w:t>
       </w:r>
     </w:p>
     <w:p>
@@ -305,36 +248,12 @@
     </w:p>
     <w:p>
       <w:r>
-        <w:t xml:space="preserve">* Logik i FC som afgør om bruger må køre et </w:t>
-      </w:r>
-      <w:proofErr w:type="spellStart"/>
-      <w:r>
-        <w:t>command</w:t>
-      </w:r>
-      <w:proofErr w:type="spellEnd"/>
-      <w:r>
-        <w:t>.</w:t>
-      </w:r>
-    </w:p>
-    <w:p>
-      <w:r>
-        <w:t xml:space="preserve">* Logik i </w:t>
-      </w:r>
-      <w:proofErr w:type="spellStart"/>
-      <w:r>
-        <w:t>command</w:t>
-      </w:r>
-      <w:proofErr w:type="spellEnd"/>
-      <w:r>
-        <w:t xml:space="preserve"> som kaster </w:t>
-      </w:r>
-      <w:proofErr w:type="spellStart"/>
-      <w:r>
-        <w:t>exception</w:t>
-      </w:r>
-      <w:proofErr w:type="spellEnd"/>
-      <w:r>
-        <w:t xml:space="preserve"> hvis bruger ikke må køre det.</w:t>
+        <w:t>* Logik i FC som afgør om bruger må køre et command.</w:t>
+      </w:r>
+    </w:p>
+    <w:p>
+      <w:r>
+        <w:t>* Logik i command som kaster exception hvis bruger ikke må køre det.</w:t>
       </w:r>
     </w:p>
     <w:p/>
@@ -360,20 +279,26 @@
     </w:p>
     <w:p>
       <w:r>
-        <w:t>* Vis diagram / kode.</w:t>
-      </w:r>
-    </w:p>
-    <w:p>
-      <w:r>
-        <w:t xml:space="preserve">* Forklar hvorfor </w:t>
-      </w:r>
-      <w:proofErr w:type="spellStart"/>
-      <w:r>
-        <w:t>Ajax/XHR</w:t>
-      </w:r>
-      <w:proofErr w:type="spellEnd"/>
-      <w:r>
-        <w:t xml:space="preserve"> ville være bedre.</w:t>
+        <w:t>* Vis diagram / kode</w:t>
+      </w:r>
+      <w:r>
+        <w:t xml:space="preserve"> i </w:t>
+      </w:r>
+      <w:r>
+        <w:t>Calculator og CallableRulesCalculator</w:t>
+      </w:r>
+      <w:r>
+        <w:t>.</w:t>
+      </w:r>
+    </w:p>
+    <w:p>
+      <w:r>
+        <w:t>* Fortæl hvorfor det er en god ide – flere beregnere kan tage længere tid, kald til eksterne service providere kan tage tid.</w:t>
+      </w:r>
+    </w:p>
+    <w:p>
+      <w:r>
+        <w:t>* Forklar hvorfor Ajax/XHR ville være bedre.</w:t>
       </w:r>
     </w:p>
     <w:p>
@@ -384,15 +309,7 @@
     <w:p>
       <w:r>
         <w:lastRenderedPageBreak/>
-        <w:t xml:space="preserve">Figur 1 – </w:t>
-      </w:r>
-      <w:proofErr w:type="spellStart"/>
-      <w:r>
-        <w:t>use</w:t>
-      </w:r>
-      <w:proofErr w:type="spellEnd"/>
-      <w:r>
-        <w:t xml:space="preserve"> case diagram</w:t>
+        <w:t>Figur 1 – use case diagram</w:t>
       </w:r>
     </w:p>
     <w:p>
@@ -455,6 +372,9 @@
       </w:r>
     </w:p>
     <w:p>
+      <w:pPr>
+        <w:ind w:left="-709" w:hanging="142"/>
+      </w:pPr>
       <w:r>
         <w:rPr>
           <w:noProof/>
@@ -462,8 +382,8 @@
         </w:rPr>
         <w:drawing>
           <wp:inline distT="0" distB="0" distL="0" distR="0">
-            <wp:extent cx="6120130" cy="3900805"/>
-            <wp:effectExtent l="19050" t="0" r="0" b="0"/>
+            <wp:extent cx="8007736" cy="5104448"/>
+            <wp:effectExtent l="0" t="1447800" r="0" b="1429702"/>
             <wp:docPr id="1" name="Billede 0" descr="SSD opdater forespørgsel MED FogException.png"/>
             <wp:cNvGraphicFramePr>
               <a:graphicFrameLocks xmlns:a="http://schemas.openxmlformats.org/drawingml/2006/main" noChangeAspect="1"/>
@@ -482,9 +402,9 @@
                     </a:stretch>
                   </pic:blipFill>
                   <pic:spPr>
-                    <a:xfrm>
+                    <a:xfrm rot="5400000">
                       <a:off x="0" y="0"/>
-                      <a:ext cx="6120130" cy="3900805"/>
+                      <a:ext cx="8007736" cy="5104448"/>
                     </a:xfrm>
                     <a:prstGeom prst="rect">
                       <a:avLst/>
@@ -499,11 +419,6 @@
     </w:p>
     <w:p>
       <w:r>
-        <w:br w:type="page"/>
-      </w:r>
-    </w:p>
-    <w:p>
-      <w:r>
         <w:lastRenderedPageBreak/>
         <w:t xml:space="preserve">Figur </w:t>
       </w:r>
@@ -511,15 +426,7 @@
         <w:t>4</w:t>
       </w:r>
       <w:r>
-        <w:t xml:space="preserve"> – PRG </w:t>
-      </w:r>
-      <w:proofErr w:type="spellStart"/>
-      <w:r>
-        <w:t>pattern</w:t>
-      </w:r>
-      <w:proofErr w:type="spellEnd"/>
-      <w:r>
-        <w:t xml:space="preserve"> arkitektur og sekvens</w:t>
+        <w:t xml:space="preserve"> – PRG pattern arkitektur og sekvens</w:t>
       </w:r>
     </w:p>
     <w:p>
@@ -674,7 +581,7 @@
     </w:p>
     <w:sectPr>
       <w:pgSz w:w="11906" w:h="16838"/>
-      <w:pgMar w:top="1701" w:right="1134" w:bottom="1701" w:left="1134" w:header="708" w:footer="708" w:gutter="0"/>
+      <w:pgMar w:top="1701" w:right="1134" w:bottom="1701" w:left="851" w:header="708" w:footer="708" w:gutter="0"/>
       <w:cols w:space="708"/>
       <w:docGrid w:linePitch="360"/>
     </w:sectPr>
@@ -1241,7 +1148,7 @@
 </file>
 
 <file path=customXml/itemProps1.xml><?xml version="1.0" encoding="utf-8"?>
-<ds:datastoreItem xmlns:ds="http://schemas.openxmlformats.org/officeDocument/2006/customXml" ds:itemID="{1E653C31-EC17-4126-96DA-FB1ADA606099}">
+<ds:datastoreItem xmlns:ds="http://schemas.openxmlformats.org/officeDocument/2006/customXml" ds:itemID="{E3891FC3-D704-4589-A153-A1D3A36DF4B8}">
   <ds:schemaRefs>
     <ds:schemaRef ds:uri="http://schemas.openxmlformats.org/officeDocument/2006/bibliography"/>
   </ds:schemaRefs>

</xml_diff>